<commit_message>
Cm - Inclusão do projeto de tratamento de matrículas ativas duplicadas e realização de prova nas turmas incorretas.
</commit_message>
<xml_diff>
--- a/Docs/OMR - Estudo de código.docx
+++ b/Docs/OMR - Estudo de código.docx
@@ -149,6 +149,11 @@
           <w:numId w:val="2"/>
         </w:numPr>
         <w:spacing w:line="360" w:lineRule="auto"/>
+        <w:rPr>
+          <w:rStyle w:val="Hyperlink"/>
+          <w:color w:val="auto"/>
+          <w:u w:val="none"/>
+        </w:rPr>
       </w:pPr>
       <w:hyperlink r:id="rId9" w:history="1">
         <w:r>
@@ -173,6 +178,24 @@
           <w:rPr>
             <w:rStyle w:val="Hyperlink"/>
           </w:rPr>
+          <w:t>https://github.com/prefeiturasp/SME-omr-processor</w:t>
+        </w:r>
+      </w:hyperlink>
+    </w:p>
+    <w:p>
+      <w:pPr>
+        <w:pStyle w:val="PargrafodaLista"/>
+        <w:numPr>
+          <w:ilvl w:val="0"/>
+          <w:numId w:val="2"/>
+        </w:numPr>
+        <w:spacing w:line="360" w:lineRule="auto"/>
+      </w:pPr>
+      <w:hyperlink r:id="rId11" w:history="1">
+        <w:r>
+          <w:rPr>
+            <w:rStyle w:val="Hyperlink"/>
+          </w:rPr>
           <w:t>https://github.com/prefeiturasp/SME-omr-file-organizer</w:t>
         </w:r>
       </w:hyperlink>
@@ -189,7 +212,7 @@
           <w:b/>
         </w:rPr>
       </w:pPr>
-      <w:hyperlink r:id="rId11" w:history="1">
+      <w:hyperlink r:id="rId12" w:history="1">
         <w:r>
           <w:rPr>
             <w:rStyle w:val="Hyperlink"/>
@@ -210,7 +233,7 @@
           <w:b/>
         </w:rPr>
       </w:pPr>
-      <w:hyperlink r:id="rId12" w:history="1">
+      <w:hyperlink r:id="rId13" w:history="1">
         <w:r>
           <w:rPr>
             <w:rStyle w:val="Hyperlink"/>
@@ -501,6 +524,7 @@
         <w:spacing w:line="360" w:lineRule="auto"/>
       </w:pPr>
       <w:r>
+        <w:lastRenderedPageBreak/>
         <w:t>Para os projetos Node.js</w:t>
       </w:r>
       <w:r>
@@ -517,7 +541,6 @@
         <w:spacing w:line="360" w:lineRule="auto"/>
       </w:pPr>
       <w:r>
-        <w:lastRenderedPageBreak/>
         <w:t>Inserir o JSON de usuários na tabela User do MongoDB (Fazer isso apenas quando o banco for criado).</w:t>
       </w:r>
     </w:p>
@@ -621,7 +644,7 @@
                     <pic:cNvPicPr/>
                   </pic:nvPicPr>
                   <pic:blipFill>
-                    <a:blip r:embed="rId13">
+                    <a:blip r:embed="rId14">
                       <a:extLst>
                         <a:ext uri="{28A0092B-C50C-407E-A947-70E740481C1C}">
                           <a14:useLocalDpi xmlns:a14="http://schemas.microsoft.com/office/drawing/2010/main" val="0"/>
@@ -666,6 +689,525 @@
     <w:p>
       <w:pPr>
         <w:spacing w:line="360" w:lineRule="auto"/>
+        <w:jc w:val="center"/>
+      </w:pPr>
+    </w:p>
+    <w:p>
+      <w:pPr>
+        <w:spacing w:line="360" w:lineRule="auto"/>
+        <w:jc w:val="center"/>
+      </w:pPr>
+    </w:p>
+    <w:p>
+      <w:pPr>
+        <w:spacing w:line="360" w:lineRule="auto"/>
+        <w:rPr>
+          <w:b/>
+        </w:rPr>
+      </w:pPr>
+      <w:r>
+        <w:rPr>
+          <w:b/>
+        </w:rPr>
+        <w:lastRenderedPageBreak/>
+        <w:t>Depuração:</w:t>
+      </w:r>
+    </w:p>
+    <w:p>
+      <w:pPr>
+        <w:spacing w:line="360" w:lineRule="auto"/>
+        <w:jc w:val="both"/>
+        <w:rPr>
+          <w:bCs/>
+        </w:rPr>
+      </w:pPr>
+      <w:r>
+        <w:rPr>
+          <w:bCs/>
+        </w:rPr>
+        <w:t>Uma vez que as bibliotecas das aplicações node.js se encontram em versões descontinuadas, a depuração dos projetos é impossibilitada, visto do uso de DLLs externas (C++) que são acessadas em um meio assíncrono.</w:t>
+      </w:r>
+    </w:p>
+    <w:p>
+      <w:pPr>
+        <w:spacing w:line="360" w:lineRule="auto"/>
+        <w:jc w:val="both"/>
+      </w:pPr>
+      <w:r>
+        <w:rPr>
+          <w:bCs/>
+        </w:rPr>
+        <w:t xml:space="preserve">Para realizar a depuração das aplicações é necessário atualizar o node-canvas da aplicação que deseja depurar. Fazendo isso algumas sintaxes que são usadas na versão anterior não serão válidas mais, assim será necessário consultar a documentação oficial, disponível em: </w:t>
+      </w:r>
+      <w:hyperlink r:id="rId15" w:history="1">
+        <w:r>
+          <w:rPr>
+            <w:rStyle w:val="Hyperlink"/>
+          </w:rPr>
+          <w:t>https://www.npmjs.com/package/canvas</w:t>
+        </w:r>
+      </w:hyperlink>
+      <w:r>
+        <w:t>, e realizar as alterações para que a aplicação continue a funcionar. As principais são:</w:t>
+      </w:r>
+    </w:p>
+    <w:p>
+      <w:pPr>
+        <w:pStyle w:val="PargrafodaLista"/>
+        <w:numPr>
+          <w:ilvl w:val="0"/>
+          <w:numId w:val="3"/>
+        </w:numPr>
+        <w:spacing w:line="360" w:lineRule="auto"/>
+        <w:rPr>
+          <w:bCs/>
+        </w:rPr>
+      </w:pPr>
+      <w:r>
+        <w:rPr>
+          <w:b/>
+        </w:rPr>
+        <w:t>Instanciar a classe Image:</w:t>
+      </w:r>
+      <w:r>
+        <w:rPr>
+          <w:bCs/>
+        </w:rPr>
+        <w:t xml:space="preserve"> Antes a classe Image era instanciada de forma simples através de seu construtor (var img = new Image(</w:t>
+      </w:r>
+      <w:r>
+        <w:rPr>
+          <w:bCs/>
+        </w:rPr>
+        <w:t>src</w:t>
+      </w:r>
+      <w:r>
+        <w:rPr>
+          <w:bCs/>
+        </w:rPr>
+        <w:t>))</w:t>
+      </w:r>
+      <w:r>
+        <w:rPr>
+          <w:bCs/>
+        </w:rPr>
+        <w:t>, porém na nova versão do canvas, o construtor da classe Image não está mais disponível, sendo necessário utilizar uma Promise para realizar sua instância:</w:t>
+      </w:r>
+      <w:r>
+        <w:rPr>
+          <w:bCs/>
+        </w:rPr>
+        <w:br/>
+        <w:t>const { loadImage } = require(‘canvas’);</w:t>
+      </w:r>
+      <w:r>
+        <w:rPr>
+          <w:bCs/>
+        </w:rPr>
+        <w:br/>
+        <w:t>// ... Code</w:t>
+      </w:r>
+      <w:r>
+        <w:rPr>
+          <w:bCs/>
+        </w:rPr>
+        <w:br/>
+        <w:t>loadImage(src)</w:t>
+      </w:r>
+      <w:r>
+        <w:rPr>
+          <w:bCs/>
+        </w:rPr>
+        <w:br/>
+        <w:t xml:space="preserve">.then((imr) =&gt; </w:t>
+      </w:r>
+      <w:r>
+        <w:rPr>
+          <w:bCs/>
+        </w:rPr>
+        <w:br/>
+        <w:t>{</w:t>
+      </w:r>
+      <w:r>
+        <w:rPr>
+          <w:bCs/>
+        </w:rPr>
+        <w:br/>
+        <w:t>// ... Code</w:t>
+      </w:r>
+      <w:r>
+        <w:rPr>
+          <w:bCs/>
+        </w:rPr>
+        <w:br/>
+        <w:t>});</w:t>
+      </w:r>
+    </w:p>
+    <w:p>
+      <w:pPr>
+        <w:pStyle w:val="PargrafodaLista"/>
+        <w:numPr>
+          <w:ilvl w:val="0"/>
+          <w:numId w:val="3"/>
+        </w:numPr>
+        <w:spacing w:line="360" w:lineRule="auto"/>
+        <w:rPr>
+          <w:bCs/>
+        </w:rPr>
+      </w:pPr>
+      <w:r>
+        <w:rPr>
+          <w:b/>
+        </w:rPr>
+        <w:t>Instanciar a classe Canvas:</w:t>
+      </w:r>
+      <w:r>
+        <w:rPr>
+          <w:bCs/>
+        </w:rPr>
+        <w:t xml:space="preserve"> Seguindo a mesma diretiva da classe Image, será necessário utilizar um método para realizar a instância da classe, porém este método não é tratado como Promise:</w:t>
+      </w:r>
+      <w:r>
+        <w:rPr>
+          <w:bCs/>
+        </w:rPr>
+        <w:br/>
+        <w:t>const { createCanvas } = require(‘canvas’);</w:t>
+      </w:r>
+      <w:r>
+        <w:rPr>
+          <w:bCs/>
+        </w:rPr>
+        <w:br/>
+        <w:t>// ... Code</w:t>
+      </w:r>
+      <w:r>
+        <w:rPr>
+          <w:bCs/>
+        </w:rPr>
+        <w:br/>
+        <w:t>var canvas = createCanvas (width, height);</w:t>
+      </w:r>
+    </w:p>
+    <w:p>
+      <w:pPr>
+        <w:spacing w:line="360" w:lineRule="auto"/>
+        <w:rPr>
+          <w:bCs/>
+        </w:rPr>
+      </w:pPr>
+    </w:p>
+    <w:p>
+      <w:pPr>
+        <w:spacing w:line="360" w:lineRule="auto"/>
+        <w:rPr>
+          <w:bCs/>
+        </w:rPr>
+      </w:pPr>
+      <w:r>
+        <w:rPr>
+          <w:bCs/>
+        </w:rPr>
+        <w:t>Uma outra ação que facilita a depuração das aplicações é o uso de logs de execução (console.log) e o salvamento da imagem nos processos de manipulação (jobs). Para salvar a imagem, basta importar a biblioteca “fs” para a classe que fará ação e chamar a Promise que irá realizar o salvamento passando o canvas em formato de buffer. Exemplo:</w:t>
+      </w:r>
+      <w:r>
+        <w:rPr>
+          <w:bCs/>
+        </w:rPr>
+        <w:br/>
+      </w:r>
+    </w:p>
+    <w:p>
+      <w:pPr>
+        <w:spacing w:line="360" w:lineRule="auto"/>
+        <w:rPr>
+          <w:bCs/>
+        </w:rPr>
+      </w:pPr>
+      <w:r>
+        <w:rPr>
+          <w:bCs/>
+        </w:rPr>
+        <w:t xml:space="preserve">const filePath = </w:t>
+      </w:r>
+      <w:proofErr w:type="gramStart"/>
+      <w:r>
+        <w:rPr>
+          <w:bCs/>
+        </w:rPr>
+        <w:t>Config.FileResource.PATH.BASE</w:t>
+      </w:r>
+      <w:proofErr w:type="gramEnd"/>
+      <w:r>
+        <w:rPr>
+          <w:bCs/>
+        </w:rPr>
+        <w:t xml:space="preserve"> + Config.FileResource.DIRECTORY.TESTING + "/" + 'FindClippingPoint' + '.png';</w:t>
+      </w:r>
+    </w:p>
+    <w:p>
+      <w:pPr>
+        <w:spacing w:line="360" w:lineRule="auto"/>
+        <w:rPr>
+          <w:bCs/>
+        </w:rPr>
+      </w:pPr>
+      <w:proofErr w:type="gramStart"/>
+      <w:r>
+        <w:rPr>
+          <w:bCs/>
+        </w:rPr>
+        <w:t>fs.open</w:t>
+      </w:r>
+      <w:proofErr w:type="gramEnd"/>
+      <w:r>
+        <w:rPr>
+          <w:bCs/>
+        </w:rPr>
+        <w:t>(filePath, 'w', (error, fd) =&gt; {</w:t>
+      </w:r>
+    </w:p>
+    <w:p>
+      <w:pPr>
+        <w:spacing w:line="360" w:lineRule="auto"/>
+        <w:rPr>
+          <w:bCs/>
+        </w:rPr>
+      </w:pPr>
+      <w:r>
+        <w:rPr>
+          <w:bCs/>
+        </w:rPr>
+        <w:tab/>
+        <w:t>if (error) throw error;</w:t>
+      </w:r>
+    </w:p>
+    <w:p>
+      <w:pPr>
+        <w:spacing w:line="360" w:lineRule="auto"/>
+        <w:rPr>
+          <w:bCs/>
+        </w:rPr>
+      </w:pPr>
+      <w:r>
+        <w:rPr>
+          <w:bCs/>
+        </w:rPr>
+        <w:tab/>
+      </w:r>
+      <w:proofErr w:type="gramStart"/>
+      <w:r>
+        <w:rPr>
+          <w:bCs/>
+        </w:rPr>
+        <w:t>canvas.toBuffer</w:t>
+      </w:r>
+      <w:proofErr w:type="gramEnd"/>
+      <w:r>
+        <w:rPr>
+          <w:bCs/>
+        </w:rPr>
+        <w:t>(function (error, buffer) {</w:t>
+      </w:r>
+    </w:p>
+    <w:p>
+      <w:pPr>
+        <w:spacing w:line="360" w:lineRule="auto"/>
+        <w:rPr>
+          <w:bCs/>
+        </w:rPr>
+      </w:pPr>
+      <w:r>
+        <w:rPr>
+          <w:bCs/>
+        </w:rPr>
+        <w:tab/>
+      </w:r>
+      <w:r>
+        <w:rPr>
+          <w:bCs/>
+        </w:rPr>
+        <w:tab/>
+        <w:t>if (error) throw error;</w:t>
+      </w:r>
+    </w:p>
+    <w:p>
+      <w:pPr>
+        <w:spacing w:line="360" w:lineRule="auto"/>
+        <w:rPr>
+          <w:bCs/>
+        </w:rPr>
+      </w:pPr>
+    </w:p>
+    <w:p>
+      <w:pPr>
+        <w:spacing w:line="360" w:lineRule="auto"/>
+        <w:rPr>
+          <w:bCs/>
+        </w:rPr>
+      </w:pPr>
+      <w:r>
+        <w:rPr>
+          <w:bCs/>
+        </w:rPr>
+        <w:tab/>
+      </w:r>
+      <w:r>
+        <w:rPr>
+          <w:bCs/>
+        </w:rPr>
+        <w:tab/>
+      </w:r>
+      <w:proofErr w:type="gramStart"/>
+      <w:r>
+        <w:rPr>
+          <w:bCs/>
+        </w:rPr>
+        <w:t>fs.write</w:t>
+      </w:r>
+      <w:proofErr w:type="gramEnd"/>
+      <w:r>
+        <w:rPr>
+          <w:bCs/>
+        </w:rPr>
+        <w:t>(fd, buffer, 0, buffer.length, null, (error) =&gt; {</w:t>
+      </w:r>
+    </w:p>
+    <w:p>
+      <w:pPr>
+        <w:spacing w:line="360" w:lineRule="auto"/>
+        <w:rPr>
+          <w:bCs/>
+        </w:rPr>
+      </w:pPr>
+      <w:r>
+        <w:rPr>
+          <w:bCs/>
+        </w:rPr>
+        <w:tab/>
+      </w:r>
+      <w:r>
+        <w:rPr>
+          <w:bCs/>
+        </w:rPr>
+        <w:tab/>
+      </w:r>
+      <w:r>
+        <w:rPr>
+          <w:bCs/>
+        </w:rPr>
+        <w:tab/>
+        <w:t>if (error) throw error;</w:t>
+      </w:r>
+    </w:p>
+    <w:p>
+      <w:pPr>
+        <w:spacing w:line="360" w:lineRule="auto"/>
+        <w:rPr>
+          <w:bCs/>
+        </w:rPr>
+      </w:pPr>
+      <w:r>
+        <w:rPr>
+          <w:bCs/>
+        </w:rPr>
+        <w:lastRenderedPageBreak/>
+        <w:tab/>
+      </w:r>
+      <w:r>
+        <w:rPr>
+          <w:bCs/>
+        </w:rPr>
+        <w:tab/>
+      </w:r>
+      <w:r>
+        <w:rPr>
+          <w:bCs/>
+        </w:rPr>
+        <w:tab/>
+      </w:r>
+      <w:proofErr w:type="gramStart"/>
+      <w:r>
+        <w:rPr>
+          <w:bCs/>
+        </w:rPr>
+        <w:t>fs.close</w:t>
+      </w:r>
+      <w:proofErr w:type="gramEnd"/>
+      <w:r>
+        <w:rPr>
+          <w:bCs/>
+        </w:rPr>
+        <w:t>(fd);</w:t>
+      </w:r>
+    </w:p>
+    <w:p>
+      <w:pPr>
+        <w:spacing w:line="360" w:lineRule="auto"/>
+        <w:rPr>
+          <w:bCs/>
+        </w:rPr>
+      </w:pPr>
+      <w:r>
+        <w:rPr>
+          <w:bCs/>
+        </w:rPr>
+        <w:tab/>
+      </w:r>
+      <w:r>
+        <w:rPr>
+          <w:bCs/>
+        </w:rPr>
+        <w:tab/>
+        <w:t>})</w:t>
+      </w:r>
+    </w:p>
+    <w:p>
+      <w:pPr>
+        <w:spacing w:line="360" w:lineRule="auto"/>
+        <w:rPr>
+          <w:bCs/>
+        </w:rPr>
+      </w:pPr>
+      <w:r>
+        <w:rPr>
+          <w:bCs/>
+        </w:rPr>
+        <w:tab/>
+        <w:t>});</w:t>
+      </w:r>
+    </w:p>
+    <w:p>
+      <w:pPr>
+        <w:spacing w:line="360" w:lineRule="auto"/>
+        <w:rPr>
+          <w:bCs/>
+        </w:rPr>
+      </w:pPr>
+      <w:r>
+        <w:rPr>
+          <w:bCs/>
+        </w:rPr>
+        <w:t>});</w:t>
+      </w:r>
+    </w:p>
+    <w:p>
+      <w:pPr>
+        <w:spacing w:line="360" w:lineRule="auto"/>
+        <w:rPr>
+          <w:bCs/>
+        </w:rPr>
+      </w:pPr>
+      <w:r>
+        <w:rPr>
+          <w:bCs/>
+        </w:rPr>
+        <w:br/>
+      </w:r>
+    </w:p>
+    <w:p>
+      <w:pPr>
+        <w:spacing w:line="360" w:lineRule="auto"/>
         <w:rPr>
           <w:b/>
         </w:rPr>
@@ -733,351 +1275,375 @@
         <w:rPr>
           <w:b/>
         </w:rPr>
+        <w:t>Importar folhas de resposta</w:t>
+      </w:r>
+      <w:r>
+        <w:rPr>
+          <w:b/>
+        </w:rPr>
+        <w:t xml:space="preserve"> [SERAP]</w:t>
+      </w:r>
+    </w:p>
+    <w:p>
+      <w:pPr>
+        <w:pStyle w:val="PargrafodaLista"/>
+        <w:numPr>
+          <w:ilvl w:val="2"/>
+          <w:numId w:val="1"/>
+        </w:numPr>
+        <w:spacing w:line="360" w:lineRule="auto"/>
+        <w:jc w:val="both"/>
+      </w:pPr>
+      <w:r>
+        <w:t xml:space="preserve">No SERAP o usuário tem a opção de importar uma ou várias imagens (em formato ZIP) das folhas de resposta para processamento. Essas folhas serão salvas em uma pasta interna do sistema e um registro na tabela </w:t>
+      </w:r>
+      <w:r>
+        <w:rPr>
+          <w:u w:val="single"/>
+        </w:rPr>
+        <w:t>AnswerSheet</w:t>
+      </w:r>
+      <w:r>
+        <w:rPr>
+          <w:u w:val="single"/>
+        </w:rPr>
+        <w:t>Batch</w:t>
+      </w:r>
+      <w:r>
+        <w:rPr>
+          <w:u w:val="single"/>
+        </w:rPr>
+        <w:t>Queue</w:t>
+      </w:r>
+      <w:r>
+        <w:t xml:space="preserve"> será adicionado contendo o caminho da imagem.</w:t>
+      </w:r>
+      <w:r>
+        <w:t xml:space="preserve"> Este registro entra na tabela com a coluna Situation = 1, que significa que está aguardando para ser descompactada.</w:t>
+      </w:r>
+    </w:p>
+    <w:p>
+      <w:pPr>
+        <w:pStyle w:val="PargrafodaLista"/>
+        <w:numPr>
+          <w:ilvl w:val="2"/>
+          <w:numId w:val="1"/>
+        </w:numPr>
+        <w:spacing w:line="360" w:lineRule="auto"/>
+        <w:jc w:val="both"/>
+      </w:pPr>
+      <w:r>
+        <w:t xml:space="preserve">Um registro na </w:t>
+      </w:r>
+      <w:proofErr w:type="gramStart"/>
+      <w:r>
+        <w:t>tela File</w:t>
+      </w:r>
+      <w:proofErr w:type="gramEnd"/>
+      <w:r>
+        <w:t xml:space="preserve"> também será criado referenciando a </w:t>
+      </w:r>
+      <w:r>
+        <w:rPr>
+          <w:u w:val="single"/>
+        </w:rPr>
+        <w:t>AnswerSheetBatchQueue</w:t>
+      </w:r>
+      <w:r>
+        <w:rPr>
+          <w:u w:val="single"/>
+        </w:rPr>
+        <w:t xml:space="preserve"> </w:t>
+      </w:r>
+      <w:r>
+        <w:t>e o caminho do ZIP.</w:t>
+      </w:r>
+    </w:p>
+    <w:p>
+      <w:pPr>
+        <w:pStyle w:val="PargrafodaLista"/>
+        <w:numPr>
+          <w:ilvl w:val="2"/>
+          <w:numId w:val="1"/>
+        </w:numPr>
+        <w:spacing w:line="360" w:lineRule="auto"/>
+        <w:jc w:val="both"/>
+      </w:pPr>
+      <w:r>
+        <w:t>Na listagem de arquivos enviados</w:t>
+      </w:r>
+      <w:r>
+        <w:t>, o registro adicionado aparecerá com a situação “Na fila para identificação”.</w:t>
+      </w:r>
+    </w:p>
+    <w:p>
+      <w:pPr>
+        <w:pStyle w:val="PargrafodaLista"/>
+        <w:numPr>
+          <w:ilvl w:val="1"/>
+          <w:numId w:val="1"/>
+        </w:numPr>
+        <w:spacing w:line="360" w:lineRule="auto"/>
+        <w:rPr>
+          <w:b/>
+        </w:rPr>
+      </w:pPr>
+      <w:r>
+        <w:rPr>
+          <w:b/>
+        </w:rPr>
+        <w:t>Descompactar imagens</w:t>
+      </w:r>
+      <w:r>
+        <w:rPr>
+          <w:b/>
+        </w:rPr>
+        <w:t xml:space="preserve"> [SERAP]</w:t>
+      </w:r>
+    </w:p>
+    <w:p>
+      <w:pPr>
+        <w:pStyle w:val="PargrafodaLista"/>
+        <w:numPr>
+          <w:ilvl w:val="2"/>
+          <w:numId w:val="1"/>
+        </w:numPr>
+        <w:spacing w:line="360" w:lineRule="auto"/>
+        <w:jc w:val="both"/>
+      </w:pPr>
+      <w:r>
+        <w:t>Existe um serviço Windows que roda na máquina do SERAP</w:t>
+      </w:r>
+      <w:r>
+        <w:t xml:space="preserve"> (UnzipAnswerSheetQueue)</w:t>
+      </w:r>
+      <w:r>
+        <w:t xml:space="preserve"> que de tempos em tempos verifica se existe um registro na tabela </w:t>
+      </w:r>
+      <w:r>
+        <w:rPr>
+          <w:u w:val="single"/>
+        </w:rPr>
+        <w:t>AnswerSheetBatchQueue</w:t>
+      </w:r>
+      <w:r>
+        <w:t xml:space="preserve"> que precisa de descompactação. Ao descompactar, para cada imagem será gerado um registro na tabela </w:t>
+      </w:r>
+      <w:r>
+        <w:rPr>
+          <w:u w:val="single"/>
+        </w:rPr>
+        <w:t>AnswerSheetBatchFiles</w:t>
+      </w:r>
+      <w:r>
+        <w:t xml:space="preserve"> e um registro na </w:t>
+      </w:r>
+      <w:proofErr w:type="gramStart"/>
+      <w:r>
+        <w:t xml:space="preserve">tabela </w:t>
+      </w:r>
+      <w:r>
+        <w:rPr>
+          <w:u w:val="single"/>
+        </w:rPr>
+        <w:t>File</w:t>
+      </w:r>
+      <w:proofErr w:type="gramEnd"/>
+      <w:r>
+        <w:t xml:space="preserve">, </w:t>
+      </w:r>
+      <w:r>
+        <w:t xml:space="preserve">referenciando as imagens descompactadas. Os registros da </w:t>
+      </w:r>
+      <w:r>
+        <w:rPr>
+          <w:u w:val="single"/>
+        </w:rPr>
+        <w:t>AnswerSheetBatchFiles</w:t>
+      </w:r>
+      <w:r>
+        <w:t xml:space="preserve"> </w:t>
+      </w:r>
+      <w:r>
+        <w:t xml:space="preserve">serão vinculados à </w:t>
+      </w:r>
+      <w:r>
+        <w:rPr>
+          <w:u w:val="single"/>
+        </w:rPr>
+        <w:t>AnswerSheetBatchQueue</w:t>
+      </w:r>
+      <w:r>
+        <w:t xml:space="preserve"> criada anteriormente.</w:t>
+      </w:r>
+    </w:p>
+    <w:p>
+      <w:pPr>
+        <w:pStyle w:val="PargrafodaLista"/>
+        <w:numPr>
+          <w:ilvl w:val="2"/>
+          <w:numId w:val="1"/>
+        </w:numPr>
+        <w:spacing w:line="360" w:lineRule="auto"/>
+        <w:jc w:val="both"/>
+      </w:pPr>
+      <w:r>
+        <w:t xml:space="preserve">Após descompactar a </w:t>
+      </w:r>
+      <w:r>
+        <w:rPr>
+          <w:u w:val="single"/>
+        </w:rPr>
+        <w:t>AnswerSheetBatchQueue</w:t>
+      </w:r>
+      <w:r>
+        <w:rPr>
+          <w:u w:val="single"/>
+        </w:rPr>
+        <w:t xml:space="preserve"> </w:t>
+      </w:r>
+      <w:r>
+        <w:t xml:space="preserve">terá a coluna Situation = </w:t>
+      </w:r>
+      <w:r>
+        <w:t>2 e</w:t>
+      </w:r>
+      <w:r>
+        <w:t xml:space="preserve"> os </w:t>
+      </w:r>
+      <w:r>
+        <w:rPr>
+          <w:u w:val="single"/>
+        </w:rPr>
+        <w:t>AnswerSheetBatchFiles</w:t>
+      </w:r>
+      <w:r>
+        <w:rPr>
+          <w:u w:val="single"/>
+        </w:rPr>
+        <w:t xml:space="preserve"> </w:t>
+      </w:r>
+      <w:r>
+        <w:t>terão a coluna Situa</w:t>
+      </w:r>
+      <w:r>
+        <w:t>t</w:t>
+      </w:r>
+      <w:r>
+        <w:t>ion = 1.</w:t>
+      </w:r>
+    </w:p>
+    <w:p>
+      <w:pPr>
+        <w:pStyle w:val="PargrafodaLista"/>
+        <w:numPr>
+          <w:ilvl w:val="0"/>
+          <w:numId w:val="1"/>
+        </w:numPr>
+        <w:spacing w:line="360" w:lineRule="auto"/>
+        <w:jc w:val="both"/>
+        <w:rPr>
+          <w:b/>
+          <w:bCs/>
+        </w:rPr>
+      </w:pPr>
+      <w:r>
+        <w:rPr>
+          <w:b/>
+          <w:bCs/>
+        </w:rPr>
+        <w:t>SME-file-organizer</w:t>
+      </w:r>
+    </w:p>
+    <w:p>
+      <w:pPr>
+        <w:spacing w:line="360" w:lineRule="auto"/>
+        <w:ind w:firstLine="709"/>
+        <w:jc w:val="both"/>
+      </w:pPr>
+      <w:r>
+        <w:t>Esta aplicação tem como finalidade</w:t>
+      </w:r>
+      <w:r>
+        <w:t xml:space="preserve"> migrar as imagens pendentes do SERAP para o ambiente do OMR.</w:t>
+      </w:r>
+    </w:p>
+    <w:p>
+      <w:pPr>
+        <w:pStyle w:val="PargrafodaLista"/>
+        <w:numPr>
+          <w:ilvl w:val="1"/>
+          <w:numId w:val="1"/>
+        </w:numPr>
+        <w:spacing w:line="360" w:lineRule="auto"/>
+        <w:jc w:val="both"/>
+        <w:rPr>
+          <w:b/>
+          <w:bCs/>
+        </w:rPr>
+      </w:pPr>
+      <w:r>
+        <w:rPr>
+          <w:b/>
+          <w:bCs/>
+        </w:rPr>
+        <w:t>Organização de arquivos</w:t>
+      </w:r>
+      <w:r>
+        <w:rPr>
+          <w:b/>
+          <w:bCs/>
+        </w:rPr>
+        <w:t xml:space="preserve"> [SME-omr-file-organizer]</w:t>
+      </w:r>
+    </w:p>
+    <w:p>
+      <w:pPr>
+        <w:pStyle w:val="PargrafodaLista"/>
+        <w:numPr>
+          <w:ilvl w:val="2"/>
+          <w:numId w:val="1"/>
+        </w:numPr>
+        <w:spacing w:line="360" w:lineRule="auto"/>
+        <w:jc w:val="both"/>
+      </w:pPr>
+      <w:r>
+        <w:t>Após a descompactação é necessário passar os arquivos que ser</w:t>
+      </w:r>
+      <w:r>
+        <w:t>ão</w:t>
+      </w:r>
+      <w:r>
+        <w:t xml:space="preserve"> processados para o diretório onde as aplicações OMR irão realizar suas tarefas. O SME-omr-file-organizer é a aplicação responsável por realizar esta tarefa.</w:t>
+      </w:r>
+    </w:p>
+    <w:p>
+      <w:pPr>
+        <w:pStyle w:val="PargrafodaLista"/>
+        <w:numPr>
+          <w:ilvl w:val="2"/>
+          <w:numId w:val="1"/>
+        </w:numPr>
+        <w:spacing w:line="360" w:lineRule="auto"/>
+        <w:jc w:val="both"/>
+      </w:pPr>
+      <w:r>
+        <w:t xml:space="preserve">Ao executar o SME-omr-file-organizer, será emitida </w:t>
+      </w:r>
+      <w:proofErr w:type="gramStart"/>
+      <w:r>
+        <w:t>um requisição</w:t>
+      </w:r>
+      <w:proofErr w:type="gramEnd"/>
+      <w:r>
+        <w:t xml:space="preserve"> para o GestaoAvaliacao.Api (que deverá estar em execução) buscando os arquivos que precisa começar o processamento</w:t>
+      </w:r>
+      <w:r>
+        <w:t xml:space="preserve">. </w:t>
+      </w:r>
+      <w:r>
         <w:lastRenderedPageBreak/>
-        <w:t>Importar folhas de resposta</w:t>
-      </w:r>
-      <w:r>
-        <w:rPr>
-          <w:b/>
-        </w:rPr>
-        <w:t xml:space="preserve"> [SERAP]</w:t>
-      </w:r>
-    </w:p>
-    <w:p>
-      <w:pPr>
-        <w:pStyle w:val="PargrafodaLista"/>
-        <w:numPr>
-          <w:ilvl w:val="2"/>
-          <w:numId w:val="1"/>
-        </w:numPr>
-        <w:spacing w:line="360" w:lineRule="auto"/>
-        <w:jc w:val="both"/>
-      </w:pPr>
-      <w:r>
-        <w:t xml:space="preserve">No SERAP o usuário tem a opção de importar uma ou várias imagens (em formato ZIP) das folhas de resposta para processamento. Essas folhas serão salvas em uma pasta interna do sistema e um registro na tabela </w:t>
-      </w:r>
-      <w:r>
-        <w:rPr>
-          <w:u w:val="single"/>
-        </w:rPr>
-        <w:t>AnswerSheet</w:t>
-      </w:r>
-      <w:r>
-        <w:rPr>
-          <w:u w:val="single"/>
-        </w:rPr>
-        <w:t>Batch</w:t>
-      </w:r>
-      <w:r>
-        <w:rPr>
-          <w:u w:val="single"/>
-        </w:rPr>
-        <w:t>Queue</w:t>
-      </w:r>
-      <w:r>
-        <w:t xml:space="preserve"> será adicionado contendo o caminho da imagem.</w:t>
-      </w:r>
-      <w:r>
-        <w:t xml:space="preserve"> Este registro entra na tabela com a coluna Situation = 1, que significa que está aguardando para ser descompactada.</w:t>
-      </w:r>
-    </w:p>
-    <w:p>
-      <w:pPr>
-        <w:pStyle w:val="PargrafodaLista"/>
-        <w:numPr>
-          <w:ilvl w:val="2"/>
-          <w:numId w:val="1"/>
-        </w:numPr>
-        <w:spacing w:line="360" w:lineRule="auto"/>
-        <w:jc w:val="both"/>
-      </w:pPr>
-      <w:r>
-        <w:t xml:space="preserve">Um registro na tela File também será criado referenciando a </w:t>
-      </w:r>
-      <w:r>
-        <w:rPr>
-          <w:u w:val="single"/>
-        </w:rPr>
-        <w:t>AnswerSheetBatchQueue</w:t>
-      </w:r>
-      <w:r>
-        <w:rPr>
-          <w:u w:val="single"/>
-        </w:rPr>
-        <w:t xml:space="preserve"> </w:t>
-      </w:r>
-      <w:r>
-        <w:t>e o caminho do ZIP.</w:t>
-      </w:r>
-    </w:p>
-    <w:p>
-      <w:pPr>
-        <w:pStyle w:val="PargrafodaLista"/>
-        <w:numPr>
-          <w:ilvl w:val="2"/>
-          <w:numId w:val="1"/>
-        </w:numPr>
-        <w:spacing w:line="360" w:lineRule="auto"/>
-        <w:jc w:val="both"/>
-      </w:pPr>
-      <w:r>
-        <w:t>Na listagem de arquivos enviados</w:t>
-      </w:r>
-      <w:r>
-        <w:t>, o registro adicionado aparecerá com a situação “Na fila para identificação”.</w:t>
-      </w:r>
-    </w:p>
-    <w:p>
-      <w:pPr>
-        <w:pStyle w:val="PargrafodaLista"/>
-        <w:numPr>
-          <w:ilvl w:val="1"/>
-          <w:numId w:val="1"/>
-        </w:numPr>
-        <w:spacing w:line="360" w:lineRule="auto"/>
-        <w:rPr>
-          <w:b/>
-        </w:rPr>
-      </w:pPr>
-      <w:r>
-        <w:rPr>
-          <w:b/>
-        </w:rPr>
-        <w:t>Descompactar imagens</w:t>
-      </w:r>
-      <w:r>
-        <w:rPr>
-          <w:b/>
-        </w:rPr>
-        <w:t xml:space="preserve"> [SERAP]</w:t>
-      </w:r>
-    </w:p>
-    <w:p>
-      <w:pPr>
-        <w:pStyle w:val="PargrafodaLista"/>
-        <w:numPr>
-          <w:ilvl w:val="2"/>
-          <w:numId w:val="1"/>
-        </w:numPr>
-        <w:spacing w:line="360" w:lineRule="auto"/>
-        <w:jc w:val="both"/>
-      </w:pPr>
-      <w:r>
-        <w:t>Existe um serviço Windows que roda na máquina do SERAP</w:t>
-      </w:r>
-      <w:r>
-        <w:t xml:space="preserve"> (UnzipAnswerSheetQueue)</w:t>
-      </w:r>
-      <w:r>
-        <w:t xml:space="preserve"> que de tempos em tempos verifica se existe um registro na tabela </w:t>
-      </w:r>
-      <w:r>
-        <w:rPr>
-          <w:u w:val="single"/>
-        </w:rPr>
-        <w:t>AnswerSheetBatchQueue</w:t>
-      </w:r>
-      <w:r>
-        <w:t xml:space="preserve"> que precisa de descompactação. Ao descompactar, para cada imagem será gerado um registro na tabela </w:t>
-      </w:r>
-      <w:r>
-        <w:rPr>
-          <w:u w:val="single"/>
-        </w:rPr>
-        <w:t>AnswerSheetBatchFiles</w:t>
-      </w:r>
-      <w:r>
-        <w:t xml:space="preserve"> e um registro na tabela </w:t>
-      </w:r>
-      <w:r>
-        <w:rPr>
-          <w:u w:val="single"/>
-        </w:rPr>
-        <w:t>File</w:t>
-      </w:r>
-      <w:r>
-        <w:t xml:space="preserve">, </w:t>
-      </w:r>
-      <w:r>
-        <w:t xml:space="preserve">referenciando as imagens descompactadas. Os registros da </w:t>
-      </w:r>
-      <w:r>
-        <w:rPr>
-          <w:u w:val="single"/>
-        </w:rPr>
-        <w:t>AnswerSheetBatchFiles</w:t>
-      </w:r>
-      <w:r>
-        <w:t xml:space="preserve"> </w:t>
-      </w:r>
-      <w:r>
-        <w:t xml:space="preserve">serão vinculados à </w:t>
-      </w:r>
-      <w:r>
-        <w:rPr>
-          <w:u w:val="single"/>
-        </w:rPr>
-        <w:t>AnswerSheetBatchQueue</w:t>
-      </w:r>
-      <w:r>
-        <w:t xml:space="preserve"> criada anteriormente.</w:t>
-      </w:r>
-    </w:p>
-    <w:p>
-      <w:pPr>
-        <w:pStyle w:val="PargrafodaLista"/>
-        <w:numPr>
-          <w:ilvl w:val="2"/>
-          <w:numId w:val="1"/>
-        </w:numPr>
-        <w:spacing w:line="360" w:lineRule="auto"/>
-        <w:jc w:val="both"/>
-      </w:pPr>
-      <w:r>
-        <w:t xml:space="preserve">Após descompactar a </w:t>
-      </w:r>
-      <w:r>
-        <w:rPr>
-          <w:u w:val="single"/>
-        </w:rPr>
-        <w:t>AnswerSheetBatchQueue</w:t>
-      </w:r>
-      <w:r>
-        <w:rPr>
-          <w:u w:val="single"/>
-        </w:rPr>
-        <w:t xml:space="preserve"> </w:t>
-      </w:r>
-      <w:r>
-        <w:t xml:space="preserve">terá a coluna Situation = </w:t>
-      </w:r>
-      <w:r>
-        <w:t>2 e</w:t>
-      </w:r>
-      <w:r>
-        <w:t xml:space="preserve"> os </w:t>
-      </w:r>
-      <w:r>
-        <w:rPr>
-          <w:u w:val="single"/>
-        </w:rPr>
-        <w:t>AnswerSheetBatchFiles</w:t>
-      </w:r>
-      <w:r>
-        <w:rPr>
-          <w:u w:val="single"/>
-        </w:rPr>
-        <w:t xml:space="preserve"> </w:t>
-      </w:r>
-      <w:r>
-        <w:t>terão a coluna Situa</w:t>
-      </w:r>
-      <w:r>
-        <w:t>t</w:t>
-      </w:r>
-      <w:r>
-        <w:t>ion = 1.</w:t>
-      </w:r>
-    </w:p>
-    <w:p>
-      <w:pPr>
-        <w:pStyle w:val="PargrafodaLista"/>
-        <w:numPr>
-          <w:ilvl w:val="0"/>
-          <w:numId w:val="1"/>
-        </w:numPr>
-        <w:spacing w:line="360" w:lineRule="auto"/>
-        <w:jc w:val="both"/>
-        <w:rPr>
-          <w:b/>
-          <w:bCs/>
-        </w:rPr>
-      </w:pPr>
-      <w:r>
-        <w:rPr>
-          <w:b/>
-          <w:bCs/>
-        </w:rPr>
-        <w:t>SME-file-organizer</w:t>
-      </w:r>
-    </w:p>
-    <w:p>
-      <w:pPr>
-        <w:spacing w:line="360" w:lineRule="auto"/>
-        <w:ind w:firstLine="709"/>
-        <w:jc w:val="both"/>
-      </w:pPr>
-      <w:r>
-        <w:t>Esta aplicação tem como finalidade</w:t>
-      </w:r>
-      <w:r>
-        <w:t xml:space="preserve"> migrar as imagens pendentes do SERAP para o ambiente do OMR.</w:t>
-      </w:r>
-    </w:p>
-    <w:p>
-      <w:pPr>
-        <w:pStyle w:val="PargrafodaLista"/>
-        <w:numPr>
-          <w:ilvl w:val="1"/>
-          <w:numId w:val="1"/>
-        </w:numPr>
-        <w:spacing w:line="360" w:lineRule="auto"/>
-        <w:jc w:val="both"/>
-        <w:rPr>
-          <w:b/>
-          <w:bCs/>
-        </w:rPr>
-      </w:pPr>
-      <w:r>
-        <w:rPr>
-          <w:b/>
-          <w:bCs/>
-        </w:rPr>
-        <w:t>Organização de arquivos</w:t>
-      </w:r>
-      <w:r>
-        <w:rPr>
-          <w:b/>
-          <w:bCs/>
-        </w:rPr>
-        <w:t xml:space="preserve"> [SME-omr-file-organizer]</w:t>
-      </w:r>
-    </w:p>
-    <w:p>
-      <w:pPr>
-        <w:pStyle w:val="PargrafodaLista"/>
-        <w:numPr>
-          <w:ilvl w:val="2"/>
-          <w:numId w:val="1"/>
-        </w:numPr>
-        <w:spacing w:line="360" w:lineRule="auto"/>
-        <w:jc w:val="both"/>
-      </w:pPr>
-      <w:r>
-        <w:t>Após a descompactação é necessário passar os arquivos que ser</w:t>
-      </w:r>
-      <w:r>
-        <w:t>ão</w:t>
-      </w:r>
-      <w:r>
-        <w:t xml:space="preserve"> processados para o diretório onde as aplicações OMR irão realizar suas tarefas. O SME-omr-file-organizer é a aplicação responsável por realizar esta tarefa.</w:t>
-      </w:r>
-    </w:p>
-    <w:p>
-      <w:pPr>
-        <w:pStyle w:val="PargrafodaLista"/>
-        <w:numPr>
-          <w:ilvl w:val="2"/>
-          <w:numId w:val="1"/>
-        </w:numPr>
-        <w:spacing w:line="360" w:lineRule="auto"/>
-        <w:jc w:val="both"/>
-      </w:pPr>
-      <w:r>
-        <w:t>Ao executar o SME-omr-file-organizer, será emitida um requisição para o GestaoAvaliacao.Api (que deverá estar em execução) buscando os arquivos que precisa começar o processamento</w:t>
-      </w:r>
-      <w:r>
-        <w:t>. Os arquivos serão copiados para a pasta “</w:t>
+        <w:t>Os arquivos serão copiados para a pasta “</w:t>
       </w:r>
       <w:r>
         <w:rPr>
@@ -1146,7 +1712,13 @@
         </w:rPr>
       </w:pPr>
       <w:r>
-        <w:t>Esta aplicação tem como finalidade preparar as imagens das respostas das provas para uma visualização limpa do SME-omr-processor. Cada uma de suas funcionalidade é realizada por um Job que executa de forma paralela aos outros Jobs.</w:t>
+        <w:t xml:space="preserve">Esta aplicação tem como finalidade preparar as imagens das respostas das provas para uma visualização limpa do SME-omr-processor. Cada uma de </w:t>
+      </w:r>
+      <w:r>
+        <w:t>suas funcionalidades</w:t>
+      </w:r>
+      <w:r>
+        <w:t xml:space="preserve"> é realizada por um Job que executa de forma paralela aos outros Jobs.</w:t>
       </w:r>
     </w:p>
     <w:p>
@@ -1189,7 +1761,6 @@
         <w:jc w:val="both"/>
       </w:pPr>
       <w:r>
-        <w:lastRenderedPageBreak/>
         <w:t>Executando o SME-omr-preprocessor será feita a validação dos QR-Codes de todas as imagens da pasta “</w:t>
       </w:r>
       <w:r>
@@ -1320,7 +1891,13 @@
         <w:jc w:val="both"/>
       </w:pPr>
       <w:r>
-        <w:t>Também é alterado a escala de cinza dos pixels para que seja possível distinguir com mais facilidade as marcações da folha de resposta das escritas do executor da prova.</w:t>
+        <w:t>Também é alterado a escala de cinza dos pixels para que seja possível distinguir com mais facilidade as marcações da folha de resposta das escritas do executor da prova</w:t>
+      </w:r>
+      <w:r>
+        <w:t xml:space="preserve"> (ImageMagick)</w:t>
+      </w:r>
+      <w:r>
+        <w:t>.</w:t>
       </w:r>
     </w:p>
     <w:p>
@@ -1356,6 +1933,119 @@
           <w:b/>
           <w:bCs/>
         </w:rPr>
+        <w:t>Orientação da imagem (FindClippingPonit) [SME-omr-preprocessor]</w:t>
+      </w:r>
+    </w:p>
+    <w:p>
+      <w:pPr>
+        <w:pStyle w:val="PargrafodaLista"/>
+        <w:numPr>
+          <w:ilvl w:val="2"/>
+          <w:numId w:val="1"/>
+        </w:numPr>
+        <w:spacing w:line="360" w:lineRule="auto"/>
+        <w:jc w:val="both"/>
+      </w:pPr>
+      <w:r>
+        <w:t>A partir da imagem original equalizada (pasta equalized), serão validadas as dimensões da imagem. Caso ela esteja em paisagem, será reorientada para retrátil.</w:t>
+      </w:r>
+    </w:p>
+    <w:p>
+      <w:pPr>
+        <w:pStyle w:val="PargrafodaLista"/>
+        <w:numPr>
+          <w:ilvl w:val="2"/>
+          <w:numId w:val="1"/>
+        </w:numPr>
+        <w:spacing w:line="360" w:lineRule="auto"/>
+        <w:jc w:val="both"/>
+      </w:pPr>
+      <w:r>
+        <w:t>Será validado também o posicionamento do cabeçalho da prova (marcações superiores)</w:t>
+      </w:r>
+      <w:r>
+        <w:t>, através da biblioteca jsfeat</w:t>
+      </w:r>
+      <w:r>
+        <w:t>, caso o cabeçalho esteja para o lado de baixo da imagem, será feito a rotação 180º para alinhar a imagem e seguir os Jobs normalmente.</w:t>
+      </w:r>
+    </w:p>
+    <w:p>
+      <w:pPr>
+        <w:pStyle w:val="PargrafodaLista"/>
+        <w:numPr>
+          <w:ilvl w:val="2"/>
+          <w:numId w:val="1"/>
+        </w:numPr>
+        <w:spacing w:line="360" w:lineRule="auto"/>
+        <w:jc w:val="both"/>
+      </w:pPr>
+      <w:r>
+        <w:t>Esta validação é algo similar ao processo que ocorre no job de detecção de cantos abaixo, porém com a finalidade de identificação para posicionamento correto da image.</w:t>
+      </w:r>
+    </w:p>
+    <w:p>
+      <w:pPr>
+        <w:pStyle w:val="PargrafodaLista"/>
+        <w:numPr>
+          <w:ilvl w:val="1"/>
+          <w:numId w:val="1"/>
+        </w:numPr>
+        <w:spacing w:line="360" w:lineRule="auto"/>
+        <w:jc w:val="both"/>
+        <w:rPr>
+          <w:b/>
+          <w:bCs/>
+        </w:rPr>
+      </w:pPr>
+      <w:r>
+        <w:rPr>
+          <w:b/>
+          <w:bCs/>
+        </w:rPr>
+        <w:lastRenderedPageBreak/>
+        <w:t>Corte da imagem [SME-omr-preprocessor]</w:t>
+      </w:r>
+    </w:p>
+    <w:p>
+      <w:pPr>
+        <w:pStyle w:val="PargrafodaLista"/>
+        <w:numPr>
+          <w:ilvl w:val="2"/>
+          <w:numId w:val="1"/>
+        </w:numPr>
+        <w:spacing w:line="360" w:lineRule="auto"/>
+        <w:jc w:val="both"/>
+      </w:pPr>
+      <w:r>
+        <w:t xml:space="preserve">Após equalizada a imagem, o sistema recorta a parte que será validada da imagem (pre-processor: cabeçalho de ausência e processor: respostas). A partir deste recorte os outros Jobs irão executar em </w:t>
+      </w:r>
+      <w:r>
+        <w:t>sequência</w:t>
+      </w:r>
+      <w:r>
+        <w:t xml:space="preserve"> e rodar suas respectivas funcionalidades.</w:t>
+      </w:r>
+    </w:p>
+    <w:p>
+      <w:pPr>
+        <w:pStyle w:val="PargrafodaLista"/>
+        <w:numPr>
+          <w:ilvl w:val="1"/>
+          <w:numId w:val="1"/>
+        </w:numPr>
+        <w:spacing w:line="360" w:lineRule="auto"/>
+        <w:jc w:val="both"/>
+        <w:rPr>
+          <w:b/>
+          <w:bCs/>
+        </w:rPr>
+      </w:pPr>
+      <w:r>
+        <w:rPr>
+          <w:b/>
+          <w:bCs/>
+        </w:rPr>
         <w:t>Detecção de cantos</w:t>
       </w:r>
       <w:r>
@@ -1380,8 +2070,14 @@
         <w:t>A imagem da folha de resposta é vetorizada e colocada em uma matriz</w:t>
       </w:r>
       <w:r>
+        <w:t>, através da biblioteca jsfeat,</w:t>
+      </w:r>
+      <w:r>
         <w:t xml:space="preserve"> para que seja possível realizar a leitura dos padrões dos processos a seguir.</w:t>
       </w:r>
+      <w:r>
+        <w:t xml:space="preserve"> A imagem é remontada, alterando os tons de cinza da imagem para preto (255, 255, 255), e comparando as marcações encontradas no recorte da página com os do template.</w:t>
+      </w:r>
     </w:p>
     <w:p>
       <w:pPr>
@@ -1419,26 +2115,248 @@
           <w:ilvl w:val="2"/>
           <w:numId w:val="1"/>
         </w:numPr>
-        <w:spacing w:line="360" w:lineRule="auto"/>
-        <w:jc w:val="both"/>
+        <w:spacing w:after="160" w:line="259" w:lineRule="auto"/>
+        <w:jc w:val="both"/>
+        <w:rPr>
+          <w:b/>
+        </w:rPr>
       </w:pPr>
       <w:r>
         <w:t>Utilizando a matriz do Job anterior, este Job verifica os ângulos de cada ponta da matriz, visando ajustá-la caso não esteja linear.</w:t>
       </w:r>
-    </w:p>
-    <w:p>
-      <w:pPr>
+      <w:r>
+        <w:t xml:space="preserve"> O ângulo de alinhamento é calculado em função das duas marcações superiores de presença do aluno, validando o menor ponto X de uma com o menor do outro.</w:t>
+      </w:r>
+    </w:p>
+    <w:p>
+      <w:pPr>
+        <w:pStyle w:val="PargrafodaLista"/>
+        <w:numPr>
+          <w:ilvl w:val="1"/>
+          <w:numId w:val="1"/>
+        </w:numPr>
         <w:spacing w:after="160" w:line="259" w:lineRule="auto"/>
-        <w:rPr>
-          <w:b/>
-        </w:rPr>
-      </w:pPr>
-      <w:r>
-        <w:rPr>
-          <w:b/>
-        </w:rPr>
-        <w:br w:type="page"/>
-      </w:r>
+        <w:jc w:val="both"/>
+        <w:rPr>
+          <w:b/>
+          <w:bCs/>
+        </w:rPr>
+      </w:pPr>
+      <w:r>
+        <w:rPr>
+          <w:b/>
+          <w:bCs/>
+        </w:rPr>
+        <w:t>Validação de template [SME-omr-preprocessor]</w:t>
+      </w:r>
+    </w:p>
+    <w:p>
+      <w:pPr>
+        <w:pStyle w:val="PargrafodaLista"/>
+        <w:numPr>
+          <w:ilvl w:val="2"/>
+          <w:numId w:val="1"/>
+        </w:numPr>
+        <w:spacing w:after="160" w:line="259" w:lineRule="auto"/>
+        <w:jc w:val="both"/>
+        <w:rPr>
+          <w:bCs/>
+        </w:rPr>
+      </w:pPr>
+      <w:r>
+        <w:rPr>
+          <w:bCs/>
+        </w:rPr>
+        <w:t>Antes e depois da execução dos Jobs é executada uma validação de template visando uma conferência da</w:t>
+      </w:r>
+      <w:r>
+        <w:rPr>
+          <w:bCs/>
+        </w:rPr>
+        <w:t xml:space="preserve"> localização de todas as marcações e QR-Code encontrados.</w:t>
+      </w:r>
+    </w:p>
+    <w:p>
+      <w:pPr>
+        <w:pStyle w:val="PargrafodaLista"/>
+        <w:numPr>
+          <w:ilvl w:val="0"/>
+          <w:numId w:val="1"/>
+        </w:numPr>
+        <w:spacing w:after="160" w:line="259" w:lineRule="auto"/>
+        <w:jc w:val="both"/>
+        <w:rPr>
+          <w:bCs/>
+        </w:rPr>
+      </w:pPr>
+      <w:r>
+        <w:rPr>
+          <w:b/>
+          <w:bCs/>
+        </w:rPr>
+        <w:t>SME-omr-processor</w:t>
+      </w:r>
+      <w:r>
+        <w:rPr>
+          <w:b/>
+          <w:bCs/>
+        </w:rPr>
+        <w:br/>
+      </w:r>
+      <w:r>
+        <w:t>Está aplicação visa manipular a imagem da prova para realizar a coleta das respostas definidas pelos alunos. Os mesmo Jobs executados pelo SME-omr-preprocessor são utilizados neste ponto, porém passando os parâmetros referentes ao objetivo da aplicação. Estes parâmetros estão localizados no JSON de configuração que foi resgatado da máquina de produção.</w:t>
+      </w:r>
+    </w:p>
+    <w:p>
+      <w:pPr>
+        <w:spacing w:after="160" w:line="259" w:lineRule="auto"/>
+        <w:jc w:val="both"/>
+        <w:rPr>
+          <w:b/>
+        </w:rPr>
+      </w:pPr>
+    </w:p>
+    <w:p>
+      <w:pPr>
+        <w:spacing w:line="360" w:lineRule="auto"/>
+        <w:rPr>
+          <w:b/>
+        </w:rPr>
+      </w:pPr>
+      <w:r>
+        <w:rPr>
+          <w:b/>
+        </w:rPr>
+        <w:t xml:space="preserve">Pontos </w:t>
+      </w:r>
+      <w:r>
+        <w:rPr>
+          <w:b/>
+        </w:rPr>
+        <w:t>de</w:t>
+      </w:r>
+      <w:r>
+        <w:rPr>
+          <w:b/>
+        </w:rPr>
+        <w:t xml:space="preserve"> </w:t>
+      </w:r>
+      <w:r>
+        <w:rPr>
+          <w:b/>
+        </w:rPr>
+        <w:t>M</w:t>
+      </w:r>
+      <w:r>
+        <w:rPr>
+          <w:b/>
+        </w:rPr>
+        <w:t>elhorias</w:t>
+      </w:r>
+      <w:r>
+        <w:rPr>
+          <w:b/>
+        </w:rPr>
+        <w:t>, Vulnerabilidades</w:t>
+      </w:r>
+      <w:r>
+        <w:rPr>
+          <w:b/>
+        </w:rPr>
+        <w:t xml:space="preserve">: </w:t>
+      </w:r>
+    </w:p>
+    <w:p>
+      <w:pPr>
+        <w:pStyle w:val="PargrafodaLista"/>
+        <w:numPr>
+          <w:ilvl w:val="0"/>
+          <w:numId w:val="1"/>
+        </w:numPr>
+        <w:spacing w:line="360" w:lineRule="auto"/>
+      </w:pPr>
+      <w:r>
+        <w:t>Possibilidade de melhorar a legibilidade dos termos do código, como nomes de entidades e palavras chave do negócio.</w:t>
+      </w:r>
+    </w:p>
+    <w:p>
+      <w:pPr>
+        <w:pStyle w:val="PargrafodaLista"/>
+        <w:numPr>
+          <w:ilvl w:val="0"/>
+          <w:numId w:val="1"/>
+        </w:numPr>
+        <w:spacing w:line="360" w:lineRule="auto"/>
+      </w:pPr>
+      <w:r>
+        <w:t xml:space="preserve">Criação de um protótipo do SME-omr-preprocessor </w:t>
+      </w:r>
+      <w:r>
+        <w:t xml:space="preserve">e SME-omr-processor </w:t>
+      </w:r>
+      <w:r>
+        <w:t>que executa</w:t>
+      </w:r>
+      <w:r>
+        <w:t>m</w:t>
+      </w:r>
+      <w:r>
+        <w:t xml:space="preserve"> de forma síncrona os Jobs para prover a depuração de código, na qual hoje não é possível.</w:t>
+      </w:r>
+    </w:p>
+    <w:p>
+      <w:pPr>
+        <w:pStyle w:val="PargrafodaLista"/>
+        <w:numPr>
+          <w:ilvl w:val="0"/>
+          <w:numId w:val="1"/>
+        </w:numPr>
+        <w:spacing w:line="360" w:lineRule="auto"/>
+      </w:pPr>
+      <w:r>
+        <w:t>Criação de ambiente de homologação contendo os serviços do OMR.</w:t>
+      </w:r>
+    </w:p>
+    <w:p>
+      <w:pPr>
+        <w:pStyle w:val="PargrafodaLista"/>
+        <w:numPr>
+          <w:ilvl w:val="0"/>
+          <w:numId w:val="1"/>
+        </w:numPr>
+        <w:spacing w:line="360" w:lineRule="auto"/>
+      </w:pPr>
+      <w:r>
+        <w:t>Ao atualizar o canvas para possibilitar a depuração, tem a necessidade de migrar o código implementado para a versão anterior, no momento de gerar o Pull Request, visto que o ambiente de produção não está atualizado.</w:t>
+      </w:r>
+    </w:p>
+    <w:p>
+      <w:pPr>
+        <w:pStyle w:val="PargrafodaLista"/>
+        <w:numPr>
+          <w:ilvl w:val="0"/>
+          <w:numId w:val="1"/>
+        </w:numPr>
+        <w:spacing w:line="360" w:lineRule="auto"/>
+        <w:jc w:val="both"/>
+      </w:pPr>
+      <w:r>
+        <w:t>Possibilidade de desmembrar o SME-omr-preprocessor e SME-omr-processor e outros 2 jobs. Um tendo a responsabilidade apenas de manipular a imagem e fornecê-la de uma forma que própria para o processamento, e outro job realizando apenas o processamento dos dados coletados. Uma vez que as duas aplicações realizam os mesmos procedimentos iniciais de alinhamento e detecção de marcações, isto reduziria o recurso utilizado para processar da prova.</w:t>
+      </w:r>
+    </w:p>
+    <w:p>
+      <w:pPr>
+        <w:spacing w:line="360" w:lineRule="auto"/>
+        <w:jc w:val="both"/>
+        <w:rPr>
+          <w:u w:val="single"/>
+        </w:rPr>
+      </w:pPr>
+    </w:p>
+    <w:p>
+      <w:pPr>
+        <w:spacing w:line="360" w:lineRule="auto"/>
+      </w:pPr>
     </w:p>
     <w:p>
       <w:pPr>
@@ -1452,37 +2370,7 @@
           <w:b/>
         </w:rPr>
         <w:lastRenderedPageBreak/>
-        <w:t xml:space="preserve">Pontos </w:t>
-      </w:r>
-      <w:r>
-        <w:rPr>
-          <w:b/>
-        </w:rPr>
-        <w:t>de</w:t>
-      </w:r>
-      <w:r>
-        <w:rPr>
-          <w:b/>
-        </w:rPr>
-        <w:t xml:space="preserve"> </w:t>
-      </w:r>
-      <w:r>
-        <w:rPr>
-          <w:b/>
-        </w:rPr>
-        <w:t>M</w:t>
-      </w:r>
-      <w:r>
-        <w:rPr>
-          <w:b/>
-        </w:rPr>
-        <w:t>elhorias</w:t>
-      </w:r>
-      <w:r>
-        <w:rPr>
-          <w:b/>
-        </w:rPr>
-        <w:t>, Vulnerabilidades</w:t>
+        <w:t>Impeditivos</w:t>
       </w:r>
       <w:r>
         <w:rPr>
@@ -1499,117 +2387,16 @@
           <w:numId w:val="1"/>
         </w:numPr>
         <w:spacing w:line="360" w:lineRule="auto"/>
-      </w:pPr>
-      <w:r>
-        <w:t>Possibilidade de melhorar a legibilidade dos termos do código, como nomes de entidades e palavras chave do negócio.</w:t>
-      </w:r>
-    </w:p>
-    <w:p>
-      <w:pPr>
-        <w:pStyle w:val="PargrafodaLista"/>
-        <w:numPr>
-          <w:ilvl w:val="0"/>
-          <w:numId w:val="1"/>
-        </w:numPr>
-        <w:spacing w:line="360" w:lineRule="auto"/>
-      </w:pPr>
-      <w:r>
-        <w:t>Criação de um protótipo do SME-omr-preprocessor que executa de forma síncrona os Jobs para prover a depuração de código, na qual hoje não é possível.</w:t>
-      </w:r>
-    </w:p>
-    <w:p>
-      <w:pPr>
-        <w:pStyle w:val="PargrafodaLista"/>
-        <w:spacing w:line="360" w:lineRule="auto"/>
-      </w:pPr>
-    </w:p>
-    <w:p>
-      <w:pPr>
-        <w:spacing w:line="360" w:lineRule="auto"/>
-        <w:rPr>
-          <w:b/>
-        </w:rPr>
-      </w:pPr>
-      <w:r>
-        <w:rPr>
-          <w:b/>
-        </w:rPr>
-        <w:t xml:space="preserve">Problemas </w:t>
-      </w:r>
-      <w:r>
-        <w:rPr>
-          <w:b/>
-        </w:rPr>
-        <w:t>I</w:t>
-      </w:r>
-      <w:r>
-        <w:rPr>
-          <w:b/>
-        </w:rPr>
-        <w:t>dentificados</w:t>
-      </w:r>
-      <w:r>
-        <w:rPr>
-          <w:b/>
-        </w:rPr>
-        <w:t>, Pontos de Falha</w:t>
-      </w:r>
-      <w:r>
-        <w:rPr>
-          <w:b/>
-        </w:rPr>
-        <w:t xml:space="preserve">: </w:t>
-      </w:r>
-    </w:p>
-    <w:p>
-      <w:pPr>
-        <w:pStyle w:val="PargrafodaLista"/>
-        <w:numPr>
-          <w:ilvl w:val="0"/>
-          <w:numId w:val="1"/>
-        </w:numPr>
-        <w:spacing w:line="360" w:lineRule="auto"/>
-      </w:pPr>
-      <w:r>
-        <w:t xml:space="preserve">Tela de exclusão não está funcionando  </w:t>
-      </w:r>
-    </w:p>
-    <w:p>
-      <w:pPr>
-        <w:spacing w:line="360" w:lineRule="auto"/>
-      </w:pPr>
-    </w:p>
-    <w:p>
-      <w:pPr>
-        <w:spacing w:line="360" w:lineRule="auto"/>
-        <w:rPr>
-          <w:b/>
-        </w:rPr>
-      </w:pPr>
-      <w:r>
-        <w:rPr>
-          <w:b/>
-        </w:rPr>
-        <w:t>Impeditivos</w:t>
-      </w:r>
-      <w:r>
-        <w:rPr>
-          <w:b/>
-        </w:rPr>
-        <w:t xml:space="preserve">: </w:t>
-      </w:r>
-    </w:p>
-    <w:p>
-      <w:pPr>
-        <w:pStyle w:val="PargrafodaLista"/>
-        <w:numPr>
-          <w:ilvl w:val="0"/>
-          <w:numId w:val="1"/>
-        </w:numPr>
-        <w:spacing w:line="360" w:lineRule="auto"/>
-      </w:pPr>
-      <w:r>
-        <w:t>Não é possível depurar os Jobs de ajuste da imagem no SME-omr-preprocessor. Devido a forma de execução paralela, os Jobs reservam o uso de DLLs C++ e ao parar em um ponto de parada (</w:t>
+        <w:jc w:val="both"/>
+      </w:pPr>
+      <w:r>
+        <w:t>Não é possível depurar os Jobs de ajuste da imagem no SME-omr-preprocessor</w:t>
+      </w:r>
+      <w:r>
+        <w:t xml:space="preserve"> e SME-omr-processor livremente</w:t>
+      </w:r>
+      <w:r>
+        <w:t>. Devido a forma de execução paralela, os Jobs reservam o uso de DLLs C++ e ao parar em um ponto de parada (</w:t>
       </w:r>
       <w:r>
         <w:rPr>
@@ -1619,12 +2406,26 @@
         <w:t>break point</w:t>
       </w:r>
       <w:r>
-        <w:t>),  os outros Jobs não conseguem acessar a DLL e a execução é cancelada.</w:t>
+        <w:t>), os outros Jobs não conseguem acessar a DLL e a execução é cancelada.</w:t>
+      </w:r>
+    </w:p>
+    <w:p>
+      <w:pPr>
+        <w:pStyle w:val="PargrafodaLista"/>
+        <w:numPr>
+          <w:ilvl w:val="0"/>
+          <w:numId w:val="1"/>
+        </w:numPr>
+        <w:spacing w:line="360" w:lineRule="auto"/>
+        <w:jc w:val="both"/>
+      </w:pPr>
+      <w:r>
+        <w:t>Mesmo fazendo os passos para a depuração citados acima, em alguns pontos o processamento é impedido pelo compilador por conta de timeouts e utilização de muitos pacotes para a depuração. Mensagem de erro: Node.js is unresponsive.</w:t>
       </w:r>
     </w:p>
     <w:sectPr>
-      <w:headerReference w:type="default" r:id="rId14"/>
-      <w:footerReference w:type="default" r:id="rId15"/>
+      <w:headerReference w:type="default" r:id="rId16"/>
+      <w:footerReference w:type="default" r:id="rId17"/>
       <w:pgSz w:w="11906" w:h="16838"/>
       <w:pgMar w:top="494" w:right="849" w:bottom="1417" w:left="709" w:header="708" w:footer="708" w:gutter="0"/>
       <w:cols w:space="708"/>
@@ -2317,11 +3118,127 @@
       </w:rPr>
     </w:lvl>
   </w:abstractNum>
+  <w:abstractNum w:abstractNumId="2" w15:restartNumberingAfterBreak="0">
+    <w:nsid w:val="5AD732D8"/>
+    <w:multiLevelType w:val="hybridMultilevel"/>
+    <w:tmpl w:val="76EE21DA"/>
+    <w:lvl w:ilvl="0" w:tplc="04160001">
+      <w:start w:val="1"/>
+      <w:numFmt w:val="bullet"/>
+      <w:lvlText w:val=""/>
+      <w:lvlJc w:val="left"/>
+      <w:pPr>
+        <w:ind w:left="720" w:hanging="360"/>
+      </w:pPr>
+      <w:rPr>
+        <w:rFonts w:ascii="Symbol" w:hAnsi="Symbol" w:hint="default"/>
+      </w:rPr>
+    </w:lvl>
+    <w:lvl w:ilvl="1" w:tplc="04160003" w:tentative="1">
+      <w:start w:val="1"/>
+      <w:numFmt w:val="bullet"/>
+      <w:lvlText w:val="o"/>
+      <w:lvlJc w:val="left"/>
+      <w:pPr>
+        <w:ind w:left="1440" w:hanging="360"/>
+      </w:pPr>
+      <w:rPr>
+        <w:rFonts w:ascii="Courier New" w:hAnsi="Courier New" w:cs="Courier New" w:hint="default"/>
+      </w:rPr>
+    </w:lvl>
+    <w:lvl w:ilvl="2" w:tplc="04160005" w:tentative="1">
+      <w:start w:val="1"/>
+      <w:numFmt w:val="bullet"/>
+      <w:lvlText w:val=""/>
+      <w:lvlJc w:val="left"/>
+      <w:pPr>
+        <w:ind w:left="2160" w:hanging="360"/>
+      </w:pPr>
+      <w:rPr>
+        <w:rFonts w:ascii="Wingdings" w:hAnsi="Wingdings" w:hint="default"/>
+      </w:rPr>
+    </w:lvl>
+    <w:lvl w:ilvl="3" w:tplc="04160001" w:tentative="1">
+      <w:start w:val="1"/>
+      <w:numFmt w:val="bullet"/>
+      <w:lvlText w:val=""/>
+      <w:lvlJc w:val="left"/>
+      <w:pPr>
+        <w:ind w:left="2880" w:hanging="360"/>
+      </w:pPr>
+      <w:rPr>
+        <w:rFonts w:ascii="Symbol" w:hAnsi="Symbol" w:hint="default"/>
+      </w:rPr>
+    </w:lvl>
+    <w:lvl w:ilvl="4" w:tplc="04160003" w:tentative="1">
+      <w:start w:val="1"/>
+      <w:numFmt w:val="bullet"/>
+      <w:lvlText w:val="o"/>
+      <w:lvlJc w:val="left"/>
+      <w:pPr>
+        <w:ind w:left="3600" w:hanging="360"/>
+      </w:pPr>
+      <w:rPr>
+        <w:rFonts w:ascii="Courier New" w:hAnsi="Courier New" w:cs="Courier New" w:hint="default"/>
+      </w:rPr>
+    </w:lvl>
+    <w:lvl w:ilvl="5" w:tplc="04160005" w:tentative="1">
+      <w:start w:val="1"/>
+      <w:numFmt w:val="bullet"/>
+      <w:lvlText w:val=""/>
+      <w:lvlJc w:val="left"/>
+      <w:pPr>
+        <w:ind w:left="4320" w:hanging="360"/>
+      </w:pPr>
+      <w:rPr>
+        <w:rFonts w:ascii="Wingdings" w:hAnsi="Wingdings" w:hint="default"/>
+      </w:rPr>
+    </w:lvl>
+    <w:lvl w:ilvl="6" w:tplc="04160001" w:tentative="1">
+      <w:start w:val="1"/>
+      <w:numFmt w:val="bullet"/>
+      <w:lvlText w:val=""/>
+      <w:lvlJc w:val="left"/>
+      <w:pPr>
+        <w:ind w:left="5040" w:hanging="360"/>
+      </w:pPr>
+      <w:rPr>
+        <w:rFonts w:ascii="Symbol" w:hAnsi="Symbol" w:hint="default"/>
+      </w:rPr>
+    </w:lvl>
+    <w:lvl w:ilvl="7" w:tplc="04160003" w:tentative="1">
+      <w:start w:val="1"/>
+      <w:numFmt w:val="bullet"/>
+      <w:lvlText w:val="o"/>
+      <w:lvlJc w:val="left"/>
+      <w:pPr>
+        <w:ind w:left="5760" w:hanging="360"/>
+      </w:pPr>
+      <w:rPr>
+        <w:rFonts w:ascii="Courier New" w:hAnsi="Courier New" w:cs="Courier New" w:hint="default"/>
+      </w:rPr>
+    </w:lvl>
+    <w:lvl w:ilvl="8" w:tplc="04160005" w:tentative="1">
+      <w:start w:val="1"/>
+      <w:numFmt w:val="bullet"/>
+      <w:lvlText w:val=""/>
+      <w:lvlJc w:val="left"/>
+      <w:pPr>
+        <w:ind w:left="6480" w:hanging="360"/>
+      </w:pPr>
+      <w:rPr>
+        <w:rFonts w:ascii="Wingdings" w:hAnsi="Wingdings" w:hint="default"/>
+      </w:rPr>
+    </w:lvl>
+  </w:abstractNum>
   <w:num w:numId="1">
     <w:abstractNumId w:val="1"/>
   </w:num>
   <w:num w:numId="2">
     <w:abstractNumId w:val="0"/>
+  </w:num>
+  <w:num w:numId="3">
+    <w:abstractNumId w:val="2"/>
   </w:num>
 </w:numbering>
 </file>

</xml_diff>